<commit_message>
(mulig omskrivning) OC1 updated
</commit_message>
<xml_diff>
--- a/02-Requirement/Operationskontrakter/(mulig omskrivning) OC1 - createLoanOffer.docx
+++ b/02-Requirement/Operationskontrakter/(mulig omskrivning) OC1 - createLoanOffer.docx
@@ -61,11 +61,6 @@
         </w:rPr>
         <w:t>Forudsætninger:</w:t>
         <w:tab/>
-      </w:r>
-      <w:r>
-        <w:rPr>
-          <w:lang w:val="da-DK"/>
-        </w:rPr>
         <w:t>Der er en låneanmodning undervejs</w:t>
       </w:r>
     </w:p>
@@ -77,7 +72,9 @@
         </w:rPr>
       </w:pPr>
       <w:r>
-        <w:rPr/>
+        <w:rPr>
+          <w:lang w:val="da-DK"/>
+        </w:rPr>
       </w:r>
     </w:p>
     <w:p>
@@ -105,31 +102,19 @@
         <w:rPr>
           <w:lang w:val="da-DK"/>
         </w:rPr>
-        <w:t>En</w:t>
-      </w:r>
-      <w:r>
-        <w:rPr>
-          <w:lang w:val="da-DK"/>
-        </w:rPr>
-        <w:t xml:space="preserve"> LoanOffer instan</w:t>
-      </w:r>
-      <w:r>
-        <w:rPr>
-          <w:lang w:val="da-DK"/>
-        </w:rPr>
-        <w:t>s</w:t>
-      </w:r>
-      <w:r>
-        <w:rPr>
-          <w:lang w:val="da-DK"/>
-        </w:rPr>
-        <w:t xml:space="preserve"> loanO </w:t>
-      </w:r>
-      <w:r>
-        <w:rPr>
-          <w:lang w:val="da-DK"/>
-        </w:rPr>
-        <w:t>blev skabt</w:t>
+        <w:t>En LoanOffer instans loanO</w:t>
+      </w:r>
+      <w:r>
+        <w:rPr>
+          <w:lang w:val="da-DK"/>
+        </w:rPr>
+        <w:t>ffer</w:t>
+      </w:r>
+      <w:r>
+        <w:rPr>
+          <w:lang w:val="da-DK"/>
+        </w:rPr>
+        <w:t xml:space="preserve"> blev skabt</w:t>
       </w:r>
     </w:p>
     <w:p>
@@ -145,25 +130,25 @@
         <w:rPr>
           <w:lang w:val="da-DK"/>
         </w:rPr>
-        <w:t>loanO blev associeret med de</w:t>
-      </w:r>
-      <w:r>
-        <w:rPr>
-          <w:lang w:val="da-DK"/>
-        </w:rPr>
-        <w:t>nne</w:t>
-      </w:r>
-      <w:r>
-        <w:rPr>
-          <w:lang w:val="da-DK"/>
-        </w:rPr>
-        <w:t xml:space="preserve"> </w:t>
-      </w:r>
-      <w:r>
-        <w:rPr>
-          <w:lang w:val="da-DK"/>
-        </w:rPr>
-        <w:t>låneanmodning</w:t>
+        <w:t>L</w:t>
+      </w:r>
+      <w:r>
+        <w:rPr>
+          <w:lang w:val="da-DK"/>
+        </w:rPr>
+        <w:t>oanO</w:t>
+      </w:r>
+      <w:r>
+        <w:rPr>
+          <w:lang w:val="da-DK"/>
+        </w:rPr>
+        <w:t>ffer</w:t>
+      </w:r>
+      <w:r>
+        <w:rPr>
+          <w:lang w:val="da-DK"/>
+        </w:rPr>
+        <w:t xml:space="preserve"> blev associeret med denne låneanmodning</w:t>
       </w:r>
     </w:p>
     <w:p>
@@ -179,7 +164,40 @@
         <w:rPr>
           <w:lang w:val="da-DK"/>
         </w:rPr>
-        <w:t>attributterne af loanO blev sat</w:t>
+        <w:t>A</w:t>
+      </w:r>
+      <w:r>
+        <w:rPr>
+          <w:lang w:val="da-DK"/>
+        </w:rPr>
+        <w:t>ttributterne af loanO</w:t>
+      </w:r>
+      <w:r>
+        <w:rPr>
+          <w:lang w:val="da-DK"/>
+        </w:rPr>
+        <w:t>ffer</w:t>
+      </w:r>
+      <w:r>
+        <w:rPr>
+          <w:lang w:val="da-DK"/>
+        </w:rPr>
+        <w:t xml:space="preserve"> blev sat</w:t>
+      </w:r>
+    </w:p>
+    <w:p>
+      <w:pPr>
+        <w:pStyle w:val="Normal"/>
+        <w:numPr>
+          <w:ilvl w:val="0"/>
+          <w:numId w:val="1"/>
+        </w:numPr>
+        <w:rPr>
+          <w:lang w:val="da-DK"/>
+        </w:rPr>
+      </w:pPr>
+      <w:r>
+        <w:rPr/>
       </w:r>
     </w:p>
     <w:sectPr>
@@ -468,7 +486,6 @@
     <w:rPrDefault>
       <w:rPr>
         <w:rFonts w:ascii="Liberation Serif" w:hAnsi="Liberation Serif" w:eastAsia="Droid Sans Fallback" w:cs="FreeSans"/>
-        <w:sz w:val="24"/>
         <w:szCs w:val="24"/>
         <w:lang w:val="en-US" w:eastAsia="zh-CN" w:bidi="hi-IN"/>
       </w:rPr>
@@ -938,6 +955,20 @@
       <w:rFonts w:cs="OpenSymbol"/>
     </w:rPr>
   </w:style>
+  <w:style w:type="character" w:styleId="ListLabel9">
+    <w:name w:val="ListLabel 9"/>
+    <w:qFormat/>
+    <w:rPr>
+      <w:rFonts w:cs="Symbol"/>
+    </w:rPr>
+  </w:style>
+  <w:style w:type="character" w:styleId="ListLabel10">
+    <w:name w:val="ListLabel 10"/>
+    <w:qFormat/>
+    <w:rPr>
+      <w:rFonts w:cs="OpenSymbol"/>
+    </w:rPr>
+  </w:style>
   <w:style w:type="paragraph" w:styleId="Overskrift" w:customStyle="1">
     <w:name w:val="Overskrift"/>
     <w:basedOn w:val="Normal"/>
@@ -963,9 +994,17 @@
   </w:style>
   <w:style w:type="paragraph" w:styleId="Liste">
     <w:name w:val="Liste"/>
-    <w:basedOn w:val="TextBody"/>
-    <w:pPr/>
-    <w:rPr/>
+    <w:pPr>
+      <w:widowControl w:val="false"/>
+      <w:suppressAutoHyphens w:val="true"/>
+    </w:pPr>
+    <w:rPr>
+      <w:rFonts w:ascii="Liberation Serif" w:hAnsi="Liberation Serif" w:eastAsia="Droid Sans Fallback" w:cs="FreeSans"/>
+      <w:color w:val="auto"/>
+      <w:sz w:val="24"/>
+      <w:szCs w:val="24"/>
+      <w:lang w:val="en-US" w:eastAsia="zh-CN" w:bidi="hi-IN"/>
+    </w:rPr>
   </w:style>
   <w:style w:type="paragraph" w:styleId="Billedtekst">
     <w:name w:val="Billedtekst"/>

</xml_diff>